<commit_message>
eerste analyse van resultaten spraakherkenning en uitbreiding stand van zaken
</commit_message>
<xml_diff>
--- a/Onderzoek/Stappenplan analyse resultaten.docx
+++ b/Onderzoek/Stappenplan analyse resultaten.docx
@@ -45,7 +45,13 @@
         <w:pStyle w:val="Kop1"/>
       </w:pPr>
       <w:r>
-        <w:t>Stappenplan heruitvoeren onderzoek in R</w:t>
+        <w:t>Stappenplan heruitvoeren onderzoek</w:t>
+      </w:r>
+      <w:r>
+        <w:t xml:space="preserve"> naar spraakkwaliteit van stemgestuurde assistenten</w:t>
+      </w:r>
+      <w:r>
+        <w:t xml:space="preserve"> in R</w:t>
       </w:r>
     </w:p>
     <w:p>
@@ -469,41 +475,124 @@
       <w:r>
         <w:t>.R</w:t>
       </w:r>
+    </w:p>
+    <w:p>
+      <w:pPr>
+        <w:pStyle w:val="Kop1"/>
+      </w:pPr>
+      <w:r>
+        <w:t>Stappenplan heruitvoeren onderzoek naar spraak</w:t>
+      </w:r>
+      <w:r>
+        <w:t>herkenning</w:t>
+      </w:r>
+      <w:r>
+        <w:t xml:space="preserve"> van stemgestuurde assistenten in R</w:t>
+      </w:r>
+    </w:p>
+    <w:p>
+      <w:pPr>
+        <w:rPr>
+          <w:b/>
+        </w:rPr>
+      </w:pPr>
+      <w:r>
+        <w:rPr>
+          <w:b/>
+        </w:rPr>
+        <w:t>Installeren van de nodige packages</w:t>
+      </w:r>
+    </w:p>
+    <w:p>
+      <w:r>
+        <w:t>install.packages(“formattable”)</w:t>
+      </w:r>
+    </w:p>
+    <w:p>
+      <w:pPr>
+        <w:rPr>
+          <w:b/>
+        </w:rPr>
+      </w:pPr>
+      <w:r>
+        <w:rPr>
+          <w:b/>
+        </w:rPr>
+        <w:t>Inlezen van csv-file</w:t>
+      </w:r>
+    </w:p>
+    <w:p>
+      <w:r>
+        <w:t>results &lt;- read.csv("</w:t>
+      </w:r>
+      <w:r>
+        <w:t>[pad naar map]/</w:t>
+      </w:r>
+      <w:r>
+        <w:t>spraakkwaliteit stemgestuurde assistenten.csv", sep=",")</w:t>
+      </w:r>
+    </w:p>
+    <w:p>
+      <w:pPr>
+        <w:rPr>
+          <w:b/>
+        </w:rPr>
+      </w:pPr>
+      <w:r>
+        <w:rPr>
+          <w:b/>
+        </w:rPr>
+        <w:t>Strippen van onnodige kolommen</w:t>
+      </w:r>
+    </w:p>
+    <w:p>
       <w:bookmarkStart w:id="0" w:name="_GoBack"/>
-      <w:bookmarkEnd w:id="0"/>
-    </w:p>
-    <w:p/>
-    <w:p/>
-    <w:p/>
-    <w:p/>
-    <w:p>
-      <w:pPr>
-        <w:rPr>
-          <w:u w:val="single"/>
-        </w:rPr>
-      </w:pPr>
-    </w:p>
-    <w:p>
-      <w:pPr>
-        <w:rPr>
-          <w:b/>
-        </w:rPr>
-      </w:pPr>
-    </w:p>
-    <w:p>
-      <w:pPr>
-        <w:rPr>
-          <w:u w:val="single"/>
-        </w:rPr>
-      </w:pPr>
-    </w:p>
-    <w:p/>
-    <w:p/>
-    <w:p/>
-    <w:p/>
-    <w:p/>
-    <w:p/>
-    <w:p/>
+      <w:r>
+        <w:t>r</w:t>
+      </w:r>
+      <w:r>
+        <w:t>esults[ ,c(1,21,22,23,24,25,26,27,28,29,30,31,32,33,34,35,36,37,38)] &lt;- list(NULL)</w:t>
+      </w:r>
+    </w:p>
+    <w:bookmarkEnd w:id="0"/>
+    <w:p>
+      <w:pPr>
+        <w:tabs>
+          <w:tab w:val="left" w:pos="3885"/>
+        </w:tabs>
+        <w:rPr>
+          <w:b/>
+        </w:rPr>
+      </w:pPr>
+      <w:r>
+        <w:rPr>
+          <w:b/>
+        </w:rPr>
+        <w:t>Een overzicht van de gevormde tekst</w:t>
+      </w:r>
+    </w:p>
+    <w:p>
+      <w:pPr>
+        <w:rPr>
+          <w:lang w:val="en-GB"/>
+        </w:rPr>
+      </w:pPr>
+    </w:p>
+    <w:p>
+      <w:pPr>
+        <w:rPr>
+          <w:b/>
+          <w:lang w:val="en-GB"/>
+        </w:rPr>
+      </w:pPr>
+    </w:p>
+    <w:p>
+      <w:pPr>
+        <w:rPr>
+          <w:lang w:val="en-GB"/>
+        </w:rPr>
+      </w:pPr>
+    </w:p>
     <w:sectPr>
       <w:pgSz w:w="11906" w:h="16838"/>
       <w:pgMar w:top="1417" w:right="1417" w:bottom="1417" w:left="1417" w:header="708" w:footer="708" w:gutter="0"/>

</xml_diff>